<commit_message>
Rmd template adapted to visual editor requirements; reference_docx styles updated
</commit_message>
<xml_diff>
--- a/inst/www/Description_outcome_vars_template.docx
+++ b/inst/www/Description_outcome_vars_template.docx
@@ -1,8 +1,11 @@
 
 <file path=word/document.xml><?xml version="1.0" encoding="utf-8"?>
-<w:document xmlns:wpc="http://schemas.microsoft.com/office/word/2010/wordprocessingCanvas" xmlns:cx="http://schemas.microsoft.com/office/drawing/2014/chartex" xmlns:cx1="http://schemas.microsoft.com/office/drawing/2015/9/8/chartex" xmlns:cx2="http://schemas.microsoft.com/office/drawing/2015/10/21/chartex" xmlns:cx3="http://schemas.microsoft.com/office/drawing/2016/5/9/chartex" xmlns:cx4="http://schemas.microsoft.com/office/drawing/2016/5/10/chartex" xmlns:cx5="http://schemas.microsoft.com/office/drawing/2016/5/11/chartex" xmlns:cx6="http://schemas.microsoft.com/office/drawing/2016/5/12/chartex" xmlns:cx7="http://schemas.microsoft.com/office/drawing/2016/5/13/chartex" xmlns:cx8="http://schemas.microsoft.com/office/drawing/2016/5/14/chartex" xmlns:mc="http://schemas.openxmlformats.org/markup-compatibility/2006" xmlns:aink="http://schemas.microsoft.com/office/drawing/2016/ink" xmlns:am3d="http://schemas.microsoft.com/office/drawing/2017/model3d" xmlns:o="urn:schemas-microsoft-com:office:office" xmlns:r="http://schemas.openxmlformats.org/officeDocument/2006/relationships" xmlns:m="http://schemas.openxmlformats.org/officeDocument/2006/math" xmlns:v="urn:schemas-microsoft-com:vml" xmlns:wp14="http://schemas.microsoft.com/office/word/2010/wordprocessingDrawing" xmlns:wp="http://schemas.openxmlformats.org/drawingml/2006/wordprocessingDrawing" xmlns:w10="urn:schemas-microsoft-com:office:word" xmlns:w="http://schemas.openxmlformats.org/wordprocessingml/2006/main" xmlns:w14="http://schemas.microsoft.com/office/word/2010/wordml" xmlns:w15="http://schemas.microsoft.com/office/word/2012/wordml" xmlns:w16cex="http://schemas.microsoft.com/office/word/2018/wordml/cex" xmlns:w16cid="http://schemas.microsoft.com/office/word/2016/wordml/cid" xmlns:w16="http://schemas.microsoft.com/office/word/2018/wordml" xmlns:w16se="http://schemas.microsoft.com/office/word/2015/wordml/symex" xmlns:wpg="http://schemas.microsoft.com/office/word/2010/wordprocessingGroup" xmlns:wpi="http://schemas.microsoft.com/office/word/2010/wordprocessingInk" xmlns:wne="http://schemas.microsoft.com/office/word/2006/wordml" xmlns:wps="http://schemas.microsoft.com/office/word/2010/wordprocessingShape" mc:Ignorable="w14 w15 w16se w16cid w16 w16cex wp14">
+<w:document xmlns:wpc="http://schemas.microsoft.com/office/word/2010/wordprocessingCanvas" xmlns:mc="http://schemas.openxmlformats.org/markup-compatibility/2006" xmlns:o="urn:schemas-microsoft-com:office:office" xmlns:r="http://schemas.openxmlformats.org/officeDocument/2006/relationships" xmlns:m="http://schemas.openxmlformats.org/officeDocument/2006/math" xmlns:v="urn:schemas-microsoft-com:vml" xmlns:wp14="http://schemas.microsoft.com/office/word/2010/wordprocessingDrawing" xmlns:wp="http://schemas.openxmlformats.org/drawingml/2006/wordprocessingDrawing" xmlns:w10="urn:schemas-microsoft-com:office:word" xmlns:w="http://schemas.openxmlformats.org/wordprocessingml/2006/main" xmlns:w14="http://schemas.microsoft.com/office/word/2010/wordml" xmlns:w15="http://schemas.microsoft.com/office/word/2012/wordml" xmlns:wpg="http://schemas.microsoft.com/office/word/2010/wordprocessingGroup" xmlns:wpi="http://schemas.microsoft.com/office/word/2010/wordprocessingInk" xmlns:wne="http://schemas.microsoft.com/office/word/2006/wordml" xmlns:wps="http://schemas.microsoft.com/office/word/2010/wordprocessingShape" mc:Ignorable="w14 w15 wp14">
   <w:body>
-    <w:p/>
+    <w:p>
+      <w:bookmarkStart w:id="0" w:name="_GoBack"/>
+      <w:bookmarkEnd w:id="0"/>
+    </w:p>
     <w:sectPr>
       <w:pgSz w:w="12240" w:h="15840"/>
       <w:pgMar w:top="1417" w:right="1701" w:bottom="1417" w:left="1701" w:header="720" w:footer="720" w:gutter="0"/>
@@ -13,7 +16,7 @@
 </file>
 
 <file path=word/endnotes.xml><?xml version="1.0" encoding="utf-8"?>
-<w:endnotes xmlns:wpc="http://schemas.microsoft.com/office/word/2010/wordprocessingCanvas" xmlns:cx="http://schemas.microsoft.com/office/drawing/2014/chartex" xmlns:cx1="http://schemas.microsoft.com/office/drawing/2015/9/8/chartex" xmlns:cx2="http://schemas.microsoft.com/office/drawing/2015/10/21/chartex" xmlns:cx3="http://schemas.microsoft.com/office/drawing/2016/5/9/chartex" xmlns:cx4="http://schemas.microsoft.com/office/drawing/2016/5/10/chartex" xmlns:cx5="http://schemas.microsoft.com/office/drawing/2016/5/11/chartex" xmlns:cx6="http://schemas.microsoft.com/office/drawing/2016/5/12/chartex" xmlns:cx7="http://schemas.microsoft.com/office/drawing/2016/5/13/chartex" xmlns:cx8="http://schemas.microsoft.com/office/drawing/2016/5/14/chartex" xmlns:mc="http://schemas.openxmlformats.org/markup-compatibility/2006" xmlns:aink="http://schemas.microsoft.com/office/drawing/2016/ink" xmlns:am3d="http://schemas.microsoft.com/office/drawing/2017/model3d" xmlns:o="urn:schemas-microsoft-com:office:office" xmlns:r="http://schemas.openxmlformats.org/officeDocument/2006/relationships" xmlns:m="http://schemas.openxmlformats.org/officeDocument/2006/math" xmlns:v="urn:schemas-microsoft-com:vml" xmlns:wp14="http://schemas.microsoft.com/office/word/2010/wordprocessingDrawing" xmlns:wp="http://schemas.openxmlformats.org/drawingml/2006/wordprocessingDrawing" xmlns:w10="urn:schemas-microsoft-com:office:word" xmlns:w="http://schemas.openxmlformats.org/wordprocessingml/2006/main" xmlns:w14="http://schemas.microsoft.com/office/word/2010/wordml" xmlns:w15="http://schemas.microsoft.com/office/word/2012/wordml" xmlns:w16cex="http://schemas.microsoft.com/office/word/2018/wordml/cex" xmlns:w16cid="http://schemas.microsoft.com/office/word/2016/wordml/cid" xmlns:w16="http://schemas.microsoft.com/office/word/2018/wordml" xmlns:w16se="http://schemas.microsoft.com/office/word/2015/wordml/symex" xmlns:wpg="http://schemas.microsoft.com/office/word/2010/wordprocessingGroup" xmlns:wpi="http://schemas.microsoft.com/office/word/2010/wordprocessingInk" xmlns:wne="http://schemas.microsoft.com/office/word/2006/wordml" xmlns:wps="http://schemas.microsoft.com/office/word/2010/wordprocessingShape" mc:Ignorable="w14 w15 w16se w16cid w16 w16cex wp14">
+<w:endnotes xmlns:wpc="http://schemas.microsoft.com/office/word/2010/wordprocessingCanvas" xmlns:mc="http://schemas.openxmlformats.org/markup-compatibility/2006" xmlns:o="urn:schemas-microsoft-com:office:office" xmlns:r="http://schemas.openxmlformats.org/officeDocument/2006/relationships" xmlns:m="http://schemas.openxmlformats.org/officeDocument/2006/math" xmlns:v="urn:schemas-microsoft-com:vml" xmlns:wp14="http://schemas.microsoft.com/office/word/2010/wordprocessingDrawing" xmlns:wp="http://schemas.openxmlformats.org/drawingml/2006/wordprocessingDrawing" xmlns:w10="urn:schemas-microsoft-com:office:word" xmlns:w="http://schemas.openxmlformats.org/wordprocessingml/2006/main" xmlns:w14="http://schemas.microsoft.com/office/word/2010/wordml" xmlns:w15="http://schemas.microsoft.com/office/word/2012/wordml" xmlns:wpg="http://schemas.microsoft.com/office/word/2010/wordprocessingGroup" xmlns:wpi="http://schemas.microsoft.com/office/word/2010/wordprocessingInk" xmlns:wne="http://schemas.microsoft.com/office/word/2006/wordml" xmlns:wps="http://schemas.microsoft.com/office/word/2010/wordprocessingShape" mc:Ignorable="w14 w15 wp14">
   <w:endnote w:type="separator" w:id="-1">
     <w:p>
       <w:r>
@@ -32,7 +35,7 @@
 </file>
 
 <file path=word/footnotes.xml><?xml version="1.0" encoding="utf-8"?>
-<w:footnotes xmlns:wpc="http://schemas.microsoft.com/office/word/2010/wordprocessingCanvas" xmlns:cx="http://schemas.microsoft.com/office/drawing/2014/chartex" xmlns:cx1="http://schemas.microsoft.com/office/drawing/2015/9/8/chartex" xmlns:cx2="http://schemas.microsoft.com/office/drawing/2015/10/21/chartex" xmlns:cx3="http://schemas.microsoft.com/office/drawing/2016/5/9/chartex" xmlns:cx4="http://schemas.microsoft.com/office/drawing/2016/5/10/chartex" xmlns:cx5="http://schemas.microsoft.com/office/drawing/2016/5/11/chartex" xmlns:cx6="http://schemas.microsoft.com/office/drawing/2016/5/12/chartex" xmlns:cx7="http://schemas.microsoft.com/office/drawing/2016/5/13/chartex" xmlns:cx8="http://schemas.microsoft.com/office/drawing/2016/5/14/chartex" xmlns:mc="http://schemas.openxmlformats.org/markup-compatibility/2006" xmlns:aink="http://schemas.microsoft.com/office/drawing/2016/ink" xmlns:am3d="http://schemas.microsoft.com/office/drawing/2017/model3d" xmlns:o="urn:schemas-microsoft-com:office:office" xmlns:r="http://schemas.openxmlformats.org/officeDocument/2006/relationships" xmlns:m="http://schemas.openxmlformats.org/officeDocument/2006/math" xmlns:v="urn:schemas-microsoft-com:vml" xmlns:wp14="http://schemas.microsoft.com/office/word/2010/wordprocessingDrawing" xmlns:wp="http://schemas.openxmlformats.org/drawingml/2006/wordprocessingDrawing" xmlns:w10="urn:schemas-microsoft-com:office:word" xmlns:w="http://schemas.openxmlformats.org/wordprocessingml/2006/main" xmlns:w14="http://schemas.microsoft.com/office/word/2010/wordml" xmlns:w15="http://schemas.microsoft.com/office/word/2012/wordml" xmlns:w16cex="http://schemas.microsoft.com/office/word/2018/wordml/cex" xmlns:w16cid="http://schemas.microsoft.com/office/word/2016/wordml/cid" xmlns:w16="http://schemas.microsoft.com/office/word/2018/wordml" xmlns:w16se="http://schemas.microsoft.com/office/word/2015/wordml/symex" xmlns:wpg="http://schemas.microsoft.com/office/word/2010/wordprocessingGroup" xmlns:wpi="http://schemas.microsoft.com/office/word/2010/wordprocessingInk" xmlns:wne="http://schemas.microsoft.com/office/word/2006/wordml" xmlns:wps="http://schemas.microsoft.com/office/word/2010/wordprocessingShape" mc:Ignorable="w14 w15 w16se w16cid w16 w16cex wp14">
+<w:footnotes xmlns:wpc="http://schemas.microsoft.com/office/word/2010/wordprocessingCanvas" xmlns:mc="http://schemas.openxmlformats.org/markup-compatibility/2006" xmlns:o="urn:schemas-microsoft-com:office:office" xmlns:r="http://schemas.openxmlformats.org/officeDocument/2006/relationships" xmlns:m="http://schemas.openxmlformats.org/officeDocument/2006/math" xmlns:v="urn:schemas-microsoft-com:vml" xmlns:wp14="http://schemas.microsoft.com/office/word/2010/wordprocessingDrawing" xmlns:wp="http://schemas.openxmlformats.org/drawingml/2006/wordprocessingDrawing" xmlns:w10="urn:schemas-microsoft-com:office:word" xmlns:w="http://schemas.openxmlformats.org/wordprocessingml/2006/main" xmlns:w14="http://schemas.microsoft.com/office/word/2010/wordml" xmlns:w15="http://schemas.microsoft.com/office/word/2012/wordml" xmlns:wpg="http://schemas.microsoft.com/office/word/2010/wordprocessingGroup" xmlns:wpi="http://schemas.microsoft.com/office/word/2010/wordprocessingInk" xmlns:wne="http://schemas.microsoft.com/office/word/2006/wordml" xmlns:wps="http://schemas.microsoft.com/office/word/2010/wordprocessingShape" mc:Ignorable="w14 w15 wp14">
   <w:footnote w:type="separator" w:id="-1">
     <w:p>
       <w:r>
@@ -51,14 +54,13 @@
 </file>
 
 <file path=word/numbering.xml><?xml version="1.0" encoding="utf-8"?>
-<w:numbering xmlns:wpc="http://schemas.microsoft.com/office/word/2010/wordprocessingCanvas" xmlns:cx="http://schemas.microsoft.com/office/drawing/2014/chartex" xmlns:cx1="http://schemas.microsoft.com/office/drawing/2015/9/8/chartex" xmlns:cx2="http://schemas.microsoft.com/office/drawing/2015/10/21/chartex" xmlns:cx3="http://schemas.microsoft.com/office/drawing/2016/5/9/chartex" xmlns:cx4="http://schemas.microsoft.com/office/drawing/2016/5/10/chartex" xmlns:cx5="http://schemas.microsoft.com/office/drawing/2016/5/11/chartex" xmlns:cx6="http://schemas.microsoft.com/office/drawing/2016/5/12/chartex" xmlns:cx7="http://schemas.microsoft.com/office/drawing/2016/5/13/chartex" xmlns:cx8="http://schemas.microsoft.com/office/drawing/2016/5/14/chartex" xmlns:mc="http://schemas.openxmlformats.org/markup-compatibility/2006" xmlns:aink="http://schemas.microsoft.com/office/drawing/2016/ink" xmlns:am3d="http://schemas.microsoft.com/office/drawing/2017/model3d" xmlns:o="urn:schemas-microsoft-com:office:office" xmlns:r="http://schemas.openxmlformats.org/officeDocument/2006/relationships" xmlns:m="http://schemas.openxmlformats.org/officeDocument/2006/math" xmlns:v="urn:schemas-microsoft-com:vml" xmlns:wp14="http://schemas.microsoft.com/office/word/2010/wordprocessingDrawing" xmlns:wp="http://schemas.openxmlformats.org/drawingml/2006/wordprocessingDrawing" xmlns:w10="urn:schemas-microsoft-com:office:word" xmlns:w="http://schemas.openxmlformats.org/wordprocessingml/2006/main" xmlns:w14="http://schemas.microsoft.com/office/word/2010/wordml" xmlns:w15="http://schemas.microsoft.com/office/word/2012/wordml" xmlns:w16cex="http://schemas.microsoft.com/office/word/2018/wordml/cex" xmlns:w16cid="http://schemas.microsoft.com/office/word/2016/wordml/cid" xmlns:w16="http://schemas.microsoft.com/office/word/2018/wordml" xmlns:w16se="http://schemas.microsoft.com/office/word/2015/wordml/symex" xmlns:wpg="http://schemas.microsoft.com/office/word/2010/wordprocessingGroup" xmlns:wpi="http://schemas.microsoft.com/office/word/2010/wordprocessingInk" xmlns:wne="http://schemas.microsoft.com/office/word/2006/wordml" xmlns:wps="http://schemas.microsoft.com/office/word/2010/wordprocessingShape" mc:Ignorable="w14 w15 w16se w16cid w16 w16cex wp14">
+<w:numbering xmlns:wpc="http://schemas.microsoft.com/office/word/2010/wordprocessingCanvas" xmlns:mc="http://schemas.openxmlformats.org/markup-compatibility/2006" xmlns:o="urn:schemas-microsoft-com:office:office" xmlns:r="http://schemas.openxmlformats.org/officeDocument/2006/relationships" xmlns:m="http://schemas.openxmlformats.org/officeDocument/2006/math" xmlns:v="urn:schemas-microsoft-com:vml" xmlns:wp14="http://schemas.microsoft.com/office/word/2010/wordprocessingDrawing" xmlns:wp="http://schemas.openxmlformats.org/drawingml/2006/wordprocessingDrawing" xmlns:w10="urn:schemas-microsoft-com:office:word" xmlns:w="http://schemas.openxmlformats.org/wordprocessingml/2006/main" xmlns:w14="http://schemas.microsoft.com/office/word/2010/wordml" xmlns:w15="http://schemas.microsoft.com/office/word/2012/wordml" xmlns:wpg="http://schemas.microsoft.com/office/word/2010/wordprocessingGroup" xmlns:wpi="http://schemas.microsoft.com/office/word/2010/wordprocessingInk" xmlns:wne="http://schemas.microsoft.com/office/word/2006/wordml" xmlns:wps="http://schemas.microsoft.com/office/word/2010/wordprocessingShape" mc:Ignorable="w14 w15 wp14">
   <w:abstractNum w:abstractNumId="0" w15:restartNumberingAfterBreak="0">
     <w:nsid w:val="EA454B4C"/>
     <w:multiLevelType w:val="multilevel"/>
-    <w:tmpl w:val="2A86C5A2"/>
+    <w:tmpl w:val="D0D4DDB4"/>
     <w:lvl w:ilvl="0">
       <w:numFmt w:val="bullet"/>
-      <w:pStyle w:val="Prrafodelista"/>
       <w:lvlText w:val="•"/>
       <w:lvlJc w:val="left"/>
       <w:pPr>
@@ -160,7 +162,7 @@
   <w:abstractNum w:abstractNumId="1" w15:restartNumberingAfterBreak="0">
     <w:nsid w:val="FFFFFF7C"/>
     <w:multiLevelType w:val="singleLevel"/>
-    <w:tmpl w:val="6030896A"/>
+    <w:tmpl w:val="08783434"/>
     <w:lvl w:ilvl="0">
       <w:start w:val="1"/>
       <w:numFmt w:val="decimal"/>
@@ -177,7 +179,7 @@
   <w:abstractNum w:abstractNumId="2" w15:restartNumberingAfterBreak="0">
     <w:nsid w:val="FFFFFF7D"/>
     <w:multiLevelType w:val="singleLevel"/>
-    <w:tmpl w:val="CF9E6140"/>
+    <w:tmpl w:val="305A7694"/>
     <w:lvl w:ilvl="0">
       <w:start w:val="1"/>
       <w:numFmt w:val="decimal"/>
@@ -194,7 +196,7 @@
   <w:abstractNum w:abstractNumId="3" w15:restartNumberingAfterBreak="0">
     <w:nsid w:val="FFFFFF7E"/>
     <w:multiLevelType w:val="singleLevel"/>
-    <w:tmpl w:val="8D2ECAD4"/>
+    <w:tmpl w:val="4B2C3470"/>
     <w:lvl w:ilvl="0">
       <w:start w:val="1"/>
       <w:numFmt w:val="decimal"/>
@@ -211,7 +213,7 @@
   <w:abstractNum w:abstractNumId="4" w15:restartNumberingAfterBreak="0">
     <w:nsid w:val="FFFFFF7F"/>
     <w:multiLevelType w:val="singleLevel"/>
-    <w:tmpl w:val="9544B636"/>
+    <w:tmpl w:val="00B214E0"/>
     <w:lvl w:ilvl="0">
       <w:start w:val="1"/>
       <w:numFmt w:val="decimal"/>
@@ -228,7 +230,7 @@
   <w:abstractNum w:abstractNumId="5" w15:restartNumberingAfterBreak="0">
     <w:nsid w:val="FFFFFF80"/>
     <w:multiLevelType w:val="singleLevel"/>
-    <w:tmpl w:val="EC4E321E"/>
+    <w:tmpl w:val="0C5A5484"/>
     <w:lvl w:ilvl="0">
       <w:start w:val="1"/>
       <w:numFmt w:val="bullet"/>
@@ -248,7 +250,7 @@
   <w:abstractNum w:abstractNumId="6" w15:restartNumberingAfterBreak="0">
     <w:nsid w:val="FFFFFF81"/>
     <w:multiLevelType w:val="singleLevel"/>
-    <w:tmpl w:val="361E95E4"/>
+    <w:tmpl w:val="29809982"/>
     <w:lvl w:ilvl="0">
       <w:start w:val="1"/>
       <w:numFmt w:val="bullet"/>
@@ -268,7 +270,7 @@
   <w:abstractNum w:abstractNumId="7" w15:restartNumberingAfterBreak="0">
     <w:nsid w:val="FFFFFF82"/>
     <w:multiLevelType w:val="singleLevel"/>
-    <w:tmpl w:val="D3166F10"/>
+    <w:tmpl w:val="B246B042"/>
     <w:lvl w:ilvl="0">
       <w:start w:val="1"/>
       <w:numFmt w:val="bullet"/>
@@ -288,7 +290,7 @@
   <w:abstractNum w:abstractNumId="8" w15:restartNumberingAfterBreak="0">
     <w:nsid w:val="FFFFFF83"/>
     <w:multiLevelType w:val="singleLevel"/>
-    <w:tmpl w:val="F28CAE86"/>
+    <w:tmpl w:val="E9DE6C42"/>
     <w:lvl w:ilvl="0">
       <w:start w:val="1"/>
       <w:numFmt w:val="bullet"/>
@@ -308,7 +310,7 @@
   <w:abstractNum w:abstractNumId="9" w15:restartNumberingAfterBreak="0">
     <w:nsid w:val="FFFFFF88"/>
     <w:multiLevelType w:val="singleLevel"/>
-    <w:tmpl w:val="4A10D3E6"/>
+    <w:tmpl w:val="9FEA61CE"/>
     <w:lvl w:ilvl="0">
       <w:start w:val="1"/>
       <w:numFmt w:val="decimal"/>
@@ -325,7 +327,7 @@
   <w:abstractNum w:abstractNumId="10" w15:restartNumberingAfterBreak="0">
     <w:nsid w:val="FFFFFF89"/>
     <w:multiLevelType w:val="singleLevel"/>
-    <w:tmpl w:val="16CAC4F8"/>
+    <w:tmpl w:val="25B053BA"/>
     <w:lvl w:ilvl="0">
       <w:start w:val="1"/>
       <w:numFmt w:val="bullet"/>
@@ -449,8 +451,8 @@
   <w:abstractNum w:abstractNumId="12" w15:restartNumberingAfterBreak="0">
     <w:nsid w:val="42556F0B"/>
     <w:multiLevelType w:val="hybridMultilevel"/>
-    <w:tmpl w:val="015EB60E"/>
-    <w:lvl w:ilvl="0" w:tplc="EA649578">
+    <w:tmpl w:val="4992BDD6"/>
+    <w:lvl w:ilvl="0" w:tplc="76261440">
       <w:start w:val="1"/>
       <w:numFmt w:val="decimal"/>
       <w:pStyle w:val="Ttulo1"/>
@@ -581,11 +583,20 @@
   <w:num w:numId="16">
     <w:abstractNumId w:val="0"/>
   </w:num>
+  <w:num w:numId="17">
+    <w:abstractNumId w:val="11"/>
+  </w:num>
+  <w:num w:numId="18">
+    <w:abstractNumId w:val="0"/>
+  </w:num>
+  <w:num w:numId="19">
+    <w:abstractNumId w:val="0"/>
+  </w:num>
 </w:numbering>
 </file>
 
 <file path=word/styles.xml><?xml version="1.0" encoding="utf-8"?>
-<w:styles xmlns:mc="http://schemas.openxmlformats.org/markup-compatibility/2006" xmlns:r="http://schemas.openxmlformats.org/officeDocument/2006/relationships" xmlns:w="http://schemas.openxmlformats.org/wordprocessingml/2006/main" xmlns:w14="http://schemas.microsoft.com/office/word/2010/wordml" xmlns:w15="http://schemas.microsoft.com/office/word/2012/wordml" xmlns:w16cex="http://schemas.microsoft.com/office/word/2018/wordml/cex" xmlns:w16cid="http://schemas.microsoft.com/office/word/2016/wordml/cid" xmlns:w16="http://schemas.microsoft.com/office/word/2018/wordml" xmlns:w16se="http://schemas.microsoft.com/office/word/2015/wordml/symex" mc:Ignorable="w14 w15 w16se w16cid w16 w16cex">
+<w:styles xmlns:mc="http://schemas.openxmlformats.org/markup-compatibility/2006" xmlns:r="http://schemas.openxmlformats.org/officeDocument/2006/relationships" xmlns:w="http://schemas.openxmlformats.org/wordprocessingml/2006/main" xmlns:w14="http://schemas.microsoft.com/office/word/2010/wordml" xmlns:w15="http://schemas.microsoft.com/office/word/2012/wordml" mc:Ignorable="w14 w15">
   <w:docDefaults>
     <w:rPrDefault>
       <w:rPr>
@@ -601,7 +612,7 @@
       </w:pPr>
     </w:pPrDefault>
   </w:docDefaults>
-  <w:latentStyles w:defLockedState="0" w:defUIPriority="0" w:defSemiHidden="0" w:defUnhideWhenUsed="0" w:defQFormat="0" w:count="376">
+  <w:latentStyles w:defLockedState="0" w:defUIPriority="0" w:defSemiHidden="0" w:defUnhideWhenUsed="0" w:defQFormat="0" w:count="371">
     <w:lsdException w:name="heading 5" w:semiHidden="1" w:unhideWhenUsed="1"/>
     <w:lsdException w:name="index 2" w:semiHidden="1" w:unhideWhenUsed="1"/>
     <w:lsdException w:name="index 3" w:semiHidden="1" w:unhideWhenUsed="1"/>
@@ -933,11 +944,6 @@
     <w:lsdException w:name="List Table 5 Dark Accent 6" w:uiPriority="50"/>
     <w:lsdException w:name="List Table 6 Colorful Accent 6" w:uiPriority="51"/>
     <w:lsdException w:name="List Table 7 Colorful Accent 6" w:uiPriority="52"/>
-    <w:lsdException w:name="Mention" w:semiHidden="1" w:uiPriority="99" w:unhideWhenUsed="1"/>
-    <w:lsdException w:name="Smart Hyperlink" w:semiHidden="1" w:uiPriority="99" w:unhideWhenUsed="1"/>
-    <w:lsdException w:name="Hashtag" w:semiHidden="1" w:uiPriority="99" w:unhideWhenUsed="1"/>
-    <w:lsdException w:name="Unresolved Mention" w:semiHidden="1" w:uiPriority="99" w:unhideWhenUsed="1"/>
-    <w:lsdException w:name="Smart Link" w:semiHidden="1" w:uiPriority="99" w:unhideWhenUsed="1"/>
   </w:latentStyles>
   <w:style w:type="paragraph" w:default="1" w:styleId="Normal">
     <w:name w:val="Normal"/>
@@ -960,12 +966,12 @@
     <w:next w:val="Textoindependiente"/>
     <w:uiPriority w:val="9"/>
     <w:qFormat/>
-    <w:rsid w:val="00FF58F8"/>
+    <w:rsid w:val="00726573"/>
     <w:pPr>
       <w:numPr>
         <w:numId w:val="4"/>
       </w:numPr>
-      <w:spacing w:before="240" w:after="240"/>
+      <w:spacing w:before="360"/>
       <w:ind w:left="714" w:hanging="357"/>
       <w:outlineLvl w:val="0"/>
     </w:pPr>
@@ -1210,12 +1216,13 @@
     <w:name w:val="Compact"/>
     <w:basedOn w:val="Textoindependiente"/>
     <w:qFormat/>
-    <w:rsid w:val="00A96EAB"/>
+    <w:rsid w:val="00D256AD"/>
     <w:pPr>
       <w:spacing w:before="36" w:after="36"/>
-    </w:pPr>
-  </w:style>
-  <w:style w:type="paragraph" w:styleId="Ttulo">
+      <w:ind w:left="284" w:hanging="284"/>
+    </w:pPr>
+  </w:style>
+  <w:style w:type="paragraph" w:styleId="Puesto">
     <w:name w:val="Title"/>
     <w:basedOn w:val="Normal"/>
     <w:next w:val="Textoindependiente"/>
@@ -1232,7 +1239,7 @@
   </w:style>
   <w:style w:type="paragraph" w:styleId="Subttulo">
     <w:name w:val="Subtitle"/>
-    <w:basedOn w:val="Ttulo"/>
+    <w:basedOn w:val="Puesto"/>
     <w:next w:val="Textoindependiente"/>
     <w:qFormat/>
     <w:pPr>
@@ -1398,11 +1405,11 @@
     <w:name w:val="Verbatim Char"/>
     <w:basedOn w:val="DescripcinCar"/>
     <w:link w:val="SourceCode"/>
-    <w:rsid w:val="001D59B8"/>
-    <w:rPr>
-      <w:rFonts w:ascii="Arial" w:eastAsia="Calibri" w:hAnsi="Arial" w:cs="Arial"/>
-      <w:sz w:val="22"/>
-      <w:szCs w:val="22"/>
+    <w:rsid w:val="00726573"/>
+    <w:rPr>
+      <w:rFonts w:ascii="Consolas" w:eastAsia="Calibri" w:hAnsi="Consolas" w:cs="Arial"/>
+      <w:sz w:val="20"/>
+      <w:szCs w:val="20"/>
       <w:shd w:val="clear" w:color="auto" w:fill="F8F8F8"/>
       <w:lang w:val="en-GB"/>
     </w:rPr>
@@ -1421,7 +1428,7 @@
       <w:color w:val="4F81BD" w:themeColor="accent1"/>
     </w:rPr>
   </w:style>
-  <w:style w:type="paragraph" w:styleId="TtuloTDC">
+  <w:style w:type="paragraph" w:styleId="TtulodeTDC">
     <w:name w:val="TOC Heading"/>
     <w:basedOn w:val="Ttulo1"/>
     <w:next w:val="Textoindependiente"/>
@@ -1443,12 +1450,17 @@
     <w:name w:val="Source Code"/>
     <w:basedOn w:val="Normal"/>
     <w:link w:val="VerbatimChar"/>
-    <w:rsid w:val="001D59B8"/>
+    <w:rsid w:val="00726573"/>
     <w:pPr>
       <w:shd w:val="clear" w:color="auto" w:fill="F8F8F8"/>
       <w:wordWrap w:val="0"/>
       <w:ind w:left="0" w:firstLine="0"/>
     </w:pPr>
+    <w:rPr>
+      <w:rFonts w:ascii="Consolas" w:hAnsi="Consolas"/>
+      <w:sz w:val="20"/>
+      <w:szCs w:val="20"/>
+    </w:rPr>
   </w:style>
   <w:style w:type="character" w:customStyle="1" w:styleId="KeywordTok">
     <w:name w:val="KeywordTok"/>
@@ -1838,11 +1850,10 @@
     <w:basedOn w:val="Normal"/>
     <w:rsid w:val="001D59B8"/>
     <w:pPr>
-      <w:numPr>
-        <w:numId w:val="2"/>
-      </w:numPr>
+      <w:tabs>
+        <w:tab w:val="num" w:pos="0"/>
+      </w:tabs>
       <w:spacing w:before="120" w:after="120" w:line="360" w:lineRule="auto"/>
-      <w:ind w:left="482" w:hanging="482"/>
       <w:contextualSpacing/>
       <w:jc w:val="both"/>
     </w:pPr>

</xml_diff>

<commit_message>
Syntax styles updated in template
</commit_message>
<xml_diff>
--- a/inst/www/Description_outcome_vars_template.docx
+++ b/inst/www/Description_outcome_vars_template.docx
@@ -310,7 +310,7 @@
   <w:abstractNum w:abstractNumId="9" w15:restartNumberingAfterBreak="0">
     <w:nsid w:val="FFFFFF88"/>
     <w:multiLevelType w:val="singleLevel"/>
-    <w:tmpl w:val="9FEA61CE"/>
+    <w:tmpl w:val="9AA4EFCA"/>
     <w:lvl w:ilvl="0">
       <w:start w:val="1"/>
       <w:numFmt w:val="decimal"/>
@@ -590,6 +590,15 @@
     <w:abstractNumId w:val="0"/>
   </w:num>
   <w:num w:numId="19">
+    <w:abstractNumId w:val="0"/>
+  </w:num>
+  <w:num w:numId="20">
+    <w:abstractNumId w:val="11"/>
+  </w:num>
+  <w:num w:numId="21">
+    <w:abstractNumId w:val="0"/>
+  </w:num>
+  <w:num w:numId="22">
     <w:abstractNumId w:val="0"/>
   </w:num>
 </w:numbering>
@@ -1675,10 +1684,10 @@
   </w:style>
   <w:style w:type="character" w:customStyle="1" w:styleId="FunctionTok">
     <w:name w:val="FunctionTok"/>
-    <w:basedOn w:val="VerbatimChar"/>
-    <w:rPr>
-      <w:rFonts w:ascii="Consolas" w:eastAsia="Calibri" w:hAnsi="Consolas" w:cs="Arial"/>
-      <w:color w:val="000000"/>
+    <w:basedOn w:val="NormalTok"/>
+    <w:rsid w:val="00315E4C"/>
+    <w:rPr>
+      <w:rFonts w:ascii="Consolas" w:eastAsia="Calibri" w:hAnsi="Consolas" w:cs="Arial"/>
       <w:sz w:val="22"/>
       <w:szCs w:val="22"/>
       <w:shd w:val="clear" w:color="auto" w:fill="F8F8F8"/>

</xml_diff>

<commit_message>
Session info appears in columns now, but it overflowed the width of the page so style `source code` is reduced in size in the template
</commit_message>
<xml_diff>
--- a/inst/www/Description_outcome_vars_template.docx
+++ b/inst/www/Description_outcome_vars_template.docx
@@ -3,8 +3,10 @@
 <w:document xmlns:wpc="http://schemas.microsoft.com/office/word/2010/wordprocessingCanvas" xmlns:mc="http://schemas.openxmlformats.org/markup-compatibility/2006" xmlns:o="urn:schemas-microsoft-com:office:office" xmlns:r="http://schemas.openxmlformats.org/officeDocument/2006/relationships" xmlns:m="http://schemas.openxmlformats.org/officeDocument/2006/math" xmlns:v="urn:schemas-microsoft-com:vml" xmlns:wp14="http://schemas.microsoft.com/office/word/2010/wordprocessingDrawing" xmlns:wp="http://schemas.openxmlformats.org/drawingml/2006/wordprocessingDrawing" xmlns:w10="urn:schemas-microsoft-com:office:word" xmlns:w="http://schemas.openxmlformats.org/wordprocessingml/2006/main" xmlns:w14="http://schemas.microsoft.com/office/word/2010/wordml" xmlns:w15="http://schemas.microsoft.com/office/word/2012/wordml" xmlns:wpg="http://schemas.microsoft.com/office/word/2010/wordprocessingGroup" xmlns:wpi="http://schemas.microsoft.com/office/word/2010/wordprocessingInk" xmlns:wne="http://schemas.microsoft.com/office/word/2006/wordml" xmlns:wps="http://schemas.microsoft.com/office/word/2010/wordprocessingShape" mc:Ignorable="w14 w15 wp14">
   <w:body>
     <w:p>
-      <w:bookmarkStart w:id="0" w:name="_GoBack"/>
+      <w:bookmarkStart w:id="0" w:name="session-info"/>
+      <w:bookmarkStart w:id="1" w:name="_GoBack"/>
       <w:bookmarkEnd w:id="0"/>
+      <w:bookmarkEnd w:id="1"/>
     </w:p>
     <w:sectPr>
       <w:pgSz w:w="12240" w:h="15840"/>
@@ -162,7 +164,7 @@
   <w:abstractNum w:abstractNumId="1" w15:restartNumberingAfterBreak="0">
     <w:nsid w:val="FFFFFF7C"/>
     <w:multiLevelType w:val="singleLevel"/>
-    <w:tmpl w:val="08783434"/>
+    <w:tmpl w:val="9BF4845C"/>
     <w:lvl w:ilvl="0">
       <w:start w:val="1"/>
       <w:numFmt w:val="decimal"/>
@@ -179,7 +181,7 @@
   <w:abstractNum w:abstractNumId="2" w15:restartNumberingAfterBreak="0">
     <w:nsid w:val="FFFFFF7D"/>
     <w:multiLevelType w:val="singleLevel"/>
-    <w:tmpl w:val="305A7694"/>
+    <w:tmpl w:val="A614FC88"/>
     <w:lvl w:ilvl="0">
       <w:start w:val="1"/>
       <w:numFmt w:val="decimal"/>
@@ -196,7 +198,7 @@
   <w:abstractNum w:abstractNumId="3" w15:restartNumberingAfterBreak="0">
     <w:nsid w:val="FFFFFF7E"/>
     <w:multiLevelType w:val="singleLevel"/>
-    <w:tmpl w:val="4B2C3470"/>
+    <w:tmpl w:val="21B2349C"/>
     <w:lvl w:ilvl="0">
       <w:start w:val="1"/>
       <w:numFmt w:val="decimal"/>
@@ -213,7 +215,7 @@
   <w:abstractNum w:abstractNumId="4" w15:restartNumberingAfterBreak="0">
     <w:nsid w:val="FFFFFF7F"/>
     <w:multiLevelType w:val="singleLevel"/>
-    <w:tmpl w:val="00B214E0"/>
+    <w:tmpl w:val="96D4A7A8"/>
     <w:lvl w:ilvl="0">
       <w:start w:val="1"/>
       <w:numFmt w:val="decimal"/>
@@ -230,7 +232,7 @@
   <w:abstractNum w:abstractNumId="5" w15:restartNumberingAfterBreak="0">
     <w:nsid w:val="FFFFFF80"/>
     <w:multiLevelType w:val="singleLevel"/>
-    <w:tmpl w:val="0C5A5484"/>
+    <w:tmpl w:val="AB00BD80"/>
     <w:lvl w:ilvl="0">
       <w:start w:val="1"/>
       <w:numFmt w:val="bullet"/>
@@ -250,7 +252,7 @@
   <w:abstractNum w:abstractNumId="6" w15:restartNumberingAfterBreak="0">
     <w:nsid w:val="FFFFFF81"/>
     <w:multiLevelType w:val="singleLevel"/>
-    <w:tmpl w:val="29809982"/>
+    <w:tmpl w:val="0E425EF8"/>
     <w:lvl w:ilvl="0">
       <w:start w:val="1"/>
       <w:numFmt w:val="bullet"/>
@@ -270,7 +272,7 @@
   <w:abstractNum w:abstractNumId="7" w15:restartNumberingAfterBreak="0">
     <w:nsid w:val="FFFFFF82"/>
     <w:multiLevelType w:val="singleLevel"/>
-    <w:tmpl w:val="B246B042"/>
+    <w:tmpl w:val="6ABA012A"/>
     <w:lvl w:ilvl="0">
       <w:start w:val="1"/>
       <w:numFmt w:val="bullet"/>
@@ -290,7 +292,7 @@
   <w:abstractNum w:abstractNumId="8" w15:restartNumberingAfterBreak="0">
     <w:nsid w:val="FFFFFF83"/>
     <w:multiLevelType w:val="singleLevel"/>
-    <w:tmpl w:val="E9DE6C42"/>
+    <w:tmpl w:val="08CCE0DE"/>
     <w:lvl w:ilvl="0">
       <w:start w:val="1"/>
       <w:numFmt w:val="bullet"/>
@@ -310,7 +312,7 @@
   <w:abstractNum w:abstractNumId="9" w15:restartNumberingAfterBreak="0">
     <w:nsid w:val="FFFFFF88"/>
     <w:multiLevelType w:val="singleLevel"/>
-    <w:tmpl w:val="9AA4EFCA"/>
+    <w:tmpl w:val="851C0F34"/>
     <w:lvl w:ilvl="0">
       <w:start w:val="1"/>
       <w:numFmt w:val="decimal"/>
@@ -327,7 +329,7 @@
   <w:abstractNum w:abstractNumId="10" w15:restartNumberingAfterBreak="0">
     <w:nsid w:val="FFFFFF89"/>
     <w:multiLevelType w:val="singleLevel"/>
-    <w:tmpl w:val="25B053BA"/>
+    <w:tmpl w:val="4664E402"/>
     <w:lvl w:ilvl="0">
       <w:start w:val="1"/>
       <w:numFmt w:val="bullet"/>
@@ -599,6 +601,15 @@
     <w:abstractNumId w:val="0"/>
   </w:num>
   <w:num w:numId="22">
+    <w:abstractNumId w:val="0"/>
+  </w:num>
+  <w:num w:numId="23">
+    <w:abstractNumId w:val="11"/>
+  </w:num>
+  <w:num w:numId="24">
+    <w:abstractNumId w:val="0"/>
+  </w:num>
+  <w:num w:numId="25">
     <w:abstractNumId w:val="0"/>
   </w:num>
 </w:numbering>
@@ -1414,11 +1425,11 @@
     <w:name w:val="Verbatim Char"/>
     <w:basedOn w:val="DescripcinCar"/>
     <w:link w:val="SourceCode"/>
-    <w:rsid w:val="00726573"/>
-    <w:rPr>
-      <w:rFonts w:ascii="Consolas" w:eastAsia="Calibri" w:hAnsi="Consolas" w:cs="Arial"/>
-      <w:sz w:val="20"/>
-      <w:szCs w:val="20"/>
+    <w:rsid w:val="00487DCF"/>
+    <w:rPr>
+      <w:rFonts w:ascii="Consolas" w:eastAsia="Calibri" w:hAnsi="Consolas" w:cs="Arial"/>
+      <w:sz w:val="19"/>
+      <w:szCs w:val="19"/>
       <w:shd w:val="clear" w:color="auto" w:fill="F8F8F8"/>
       <w:lang w:val="en-GB"/>
     </w:rPr>
@@ -1459,7 +1470,7 @@
     <w:name w:val="Source Code"/>
     <w:basedOn w:val="Normal"/>
     <w:link w:val="VerbatimChar"/>
-    <w:rsid w:val="00726573"/>
+    <w:rsid w:val="00487DCF"/>
     <w:pPr>
       <w:shd w:val="clear" w:color="auto" w:fill="F8F8F8"/>
       <w:wordWrap w:val="0"/>
@@ -1467,8 +1478,8 @@
     </w:pPr>
     <w:rPr>
       <w:rFonts w:ascii="Consolas" w:hAnsi="Consolas"/>
-      <w:sz w:val="20"/>
-      <w:szCs w:val="20"/>
+      <w:sz w:val="19"/>
+      <w:szCs w:val="19"/>
     </w:rPr>
   </w:style>
   <w:style w:type="character" w:customStyle="1" w:styleId="KeywordTok">

</xml_diff>

<commit_message>
Header and variable name style (boldface) no longer appears in the Variable information table in the `Rmd` template; rather, it's in the "Table" style in the `docx` template.
Also, table styling includes horizontal (upper and lower) borders in the table and header of the "Table" style
</commit_message>
<xml_diff>
--- a/inst/www/Description_outcome_vars_template.docx
+++ b/inst/www/Description_outcome_vars_template.docx
@@ -610,6 +610,39 @@
     <w:abstractNumId w:val="0"/>
   </w:num>
   <w:num w:numId="25">
+    <w:abstractNumId w:val="0"/>
+  </w:num>
+  <w:num w:numId="26">
+    <w:abstractNumId w:val="11"/>
+  </w:num>
+  <w:num w:numId="27">
+    <w:abstractNumId w:val="0"/>
+  </w:num>
+  <w:num w:numId="28">
+    <w:abstractNumId w:val="0"/>
+  </w:num>
+  <w:num w:numId="29">
+    <w:abstractNumId w:val="0"/>
+  </w:num>
+  <w:num w:numId="30">
+    <w:abstractNumId w:val="0"/>
+  </w:num>
+  <w:num w:numId="31">
+    <w:abstractNumId w:val="0"/>
+  </w:num>
+  <w:num w:numId="32">
+    <w:abstractNumId w:val="0"/>
+  </w:num>
+  <w:num w:numId="33">
+    <w:abstractNumId w:val="11"/>
+  </w:num>
+  <w:num w:numId="34">
+    <w:abstractNumId w:val="0"/>
+  </w:num>
+  <w:num w:numId="35">
+    <w:abstractNumId w:val="0"/>
+  </w:num>
+  <w:num w:numId="36">
     <w:abstractNumId w:val="0"/>
   </w:num>
 </w:numbering>
@@ -1349,8 +1382,12 @@
     <w:semiHidden/>
     <w:unhideWhenUsed/>
     <w:qFormat/>
+    <w:rsid w:val="00820971"/>
     <w:tblPr>
       <w:tblInd w:w="0" w:type="dxa"/>
+      <w:tblBorders>
+        <w:bottom w:val="single" w:sz="4" w:space="0" w:color="auto"/>
+      </w:tblBorders>
       <w:tblCellMar>
         <w:top w:w="0" w:type="dxa"/>
         <w:left w:w="108" w:type="dxa"/>
@@ -1358,6 +1395,29 @@
         <w:right w:w="108" w:type="dxa"/>
       </w:tblCellMar>
     </w:tblPr>
+    <w:tblStylePr w:type="firstRow">
+      <w:rPr>
+        <w:b/>
+      </w:rPr>
+      <w:tblPr/>
+      <w:tcPr>
+        <w:tcBorders>
+          <w:top w:val="single" w:sz="4" w:space="0" w:color="auto"/>
+          <w:left w:val="nil"/>
+          <w:bottom w:val="single" w:sz="4" w:space="0" w:color="auto"/>
+          <w:right w:val="nil"/>
+          <w:insideH w:val="nil"/>
+          <w:insideV w:val="nil"/>
+          <w:tl2br w:val="nil"/>
+          <w:tr2bl w:val="nil"/>
+        </w:tcBorders>
+      </w:tcPr>
+    </w:tblStylePr>
+    <w:tblStylePr w:type="firstCol">
+      <w:rPr>
+        <w:b/>
+      </w:rPr>
+    </w:tblStylePr>
   </w:style>
   <w:style w:type="paragraph" w:customStyle="1" w:styleId="DefinitionTerm">
     <w:name w:val="Definition Term"/>

</xml_diff>

<commit_message>
Changes style for the console output (to make sessionInfo() results fit horizontally)
</commit_message>
<xml_diff>
--- a/inst/www/Description_outcome_vars_template.docx
+++ b/inst/www/Description_outcome_vars_template.docx
@@ -164,7 +164,7 @@
   <w:abstractNum w:abstractNumId="1" w15:restartNumberingAfterBreak="0">
     <w:nsid w:val="FFFFFF7C"/>
     <w:multiLevelType w:val="singleLevel"/>
-    <w:tmpl w:val="9BF4845C"/>
+    <w:tmpl w:val="A9606DDC"/>
     <w:lvl w:ilvl="0">
       <w:start w:val="1"/>
       <w:numFmt w:val="decimal"/>
@@ -181,7 +181,7 @@
   <w:abstractNum w:abstractNumId="2" w15:restartNumberingAfterBreak="0">
     <w:nsid w:val="FFFFFF7D"/>
     <w:multiLevelType w:val="singleLevel"/>
-    <w:tmpl w:val="A614FC88"/>
+    <w:tmpl w:val="C5C48604"/>
     <w:lvl w:ilvl="0">
       <w:start w:val="1"/>
       <w:numFmt w:val="decimal"/>
@@ -198,7 +198,7 @@
   <w:abstractNum w:abstractNumId="3" w15:restartNumberingAfterBreak="0">
     <w:nsid w:val="FFFFFF7E"/>
     <w:multiLevelType w:val="singleLevel"/>
-    <w:tmpl w:val="21B2349C"/>
+    <w:tmpl w:val="5754C92E"/>
     <w:lvl w:ilvl="0">
       <w:start w:val="1"/>
       <w:numFmt w:val="decimal"/>
@@ -215,7 +215,7 @@
   <w:abstractNum w:abstractNumId="4" w15:restartNumberingAfterBreak="0">
     <w:nsid w:val="FFFFFF7F"/>
     <w:multiLevelType w:val="singleLevel"/>
-    <w:tmpl w:val="96D4A7A8"/>
+    <w:tmpl w:val="DB98DD60"/>
     <w:lvl w:ilvl="0">
       <w:start w:val="1"/>
       <w:numFmt w:val="decimal"/>
@@ -232,7 +232,7 @@
   <w:abstractNum w:abstractNumId="5" w15:restartNumberingAfterBreak="0">
     <w:nsid w:val="FFFFFF80"/>
     <w:multiLevelType w:val="singleLevel"/>
-    <w:tmpl w:val="AB00BD80"/>
+    <w:tmpl w:val="B658E71A"/>
     <w:lvl w:ilvl="0">
       <w:start w:val="1"/>
       <w:numFmt w:val="bullet"/>
@@ -252,7 +252,7 @@
   <w:abstractNum w:abstractNumId="6" w15:restartNumberingAfterBreak="0">
     <w:nsid w:val="FFFFFF81"/>
     <w:multiLevelType w:val="singleLevel"/>
-    <w:tmpl w:val="0E425EF8"/>
+    <w:tmpl w:val="6A582D5E"/>
     <w:lvl w:ilvl="0">
       <w:start w:val="1"/>
       <w:numFmt w:val="bullet"/>
@@ -272,7 +272,7 @@
   <w:abstractNum w:abstractNumId="7" w15:restartNumberingAfterBreak="0">
     <w:nsid w:val="FFFFFF82"/>
     <w:multiLevelType w:val="singleLevel"/>
-    <w:tmpl w:val="6ABA012A"/>
+    <w:tmpl w:val="E3D87EF8"/>
     <w:lvl w:ilvl="0">
       <w:start w:val="1"/>
       <w:numFmt w:val="bullet"/>
@@ -292,7 +292,7 @@
   <w:abstractNum w:abstractNumId="8" w15:restartNumberingAfterBreak="0">
     <w:nsid w:val="FFFFFF83"/>
     <w:multiLevelType w:val="singleLevel"/>
-    <w:tmpl w:val="08CCE0DE"/>
+    <w:tmpl w:val="706446C6"/>
     <w:lvl w:ilvl="0">
       <w:start w:val="1"/>
       <w:numFmt w:val="bullet"/>
@@ -312,7 +312,7 @@
   <w:abstractNum w:abstractNumId="9" w15:restartNumberingAfterBreak="0">
     <w:nsid w:val="FFFFFF88"/>
     <w:multiLevelType w:val="singleLevel"/>
-    <w:tmpl w:val="851C0F34"/>
+    <w:tmpl w:val="782A785E"/>
     <w:lvl w:ilvl="0">
       <w:start w:val="1"/>
       <w:numFmt w:val="decimal"/>
@@ -329,7 +329,7 @@
   <w:abstractNum w:abstractNumId="10" w15:restartNumberingAfterBreak="0">
     <w:nsid w:val="FFFFFF89"/>
     <w:multiLevelType w:val="singleLevel"/>
-    <w:tmpl w:val="4664E402"/>
+    <w:tmpl w:val="8B7CABE2"/>
     <w:lvl w:ilvl="0">
       <w:start w:val="1"/>
       <w:numFmt w:val="bullet"/>
@@ -1485,10 +1485,10 @@
     <w:name w:val="Verbatim Char"/>
     <w:basedOn w:val="DescripcinCar"/>
     <w:link w:val="SourceCode"/>
-    <w:rsid w:val="00487DCF"/>
-    <w:rPr>
-      <w:rFonts w:ascii="Consolas" w:eastAsia="Calibri" w:hAnsi="Consolas" w:cs="Arial"/>
-      <w:sz w:val="19"/>
+    <w:rsid w:val="003D4254"/>
+    <w:rPr>
+      <w:rFonts w:ascii="Consolas" w:eastAsia="Calibri" w:hAnsi="Consolas" w:cs="Arial"/>
+      <w:sz w:val="18"/>
       <w:szCs w:val="19"/>
       <w:shd w:val="clear" w:color="auto" w:fill="F8F8F8"/>
       <w:lang w:val="en-GB"/>
@@ -1530,7 +1530,7 @@
     <w:name w:val="Source Code"/>
     <w:basedOn w:val="Normal"/>
     <w:link w:val="VerbatimChar"/>
-    <w:rsid w:val="00487DCF"/>
+    <w:rsid w:val="003D4254"/>
     <w:pPr>
       <w:shd w:val="clear" w:color="auto" w:fill="F8F8F8"/>
       <w:wordWrap w:val="0"/>
@@ -1538,7 +1538,7 @@
     </w:pPr>
     <w:rPr>
       <w:rFonts w:ascii="Consolas" w:hAnsi="Consolas"/>
-      <w:sz w:val="19"/>
+      <w:sz w:val="18"/>
       <w:szCs w:val="19"/>
     </w:rPr>
   </w:style>

</xml_diff>

<commit_message>
Old changes committed (WIP)
</commit_message>
<xml_diff>
--- a/inst/www/Description_outcome_vars_template.docx
+++ b/inst/www/Description_outcome_vars_template.docx
@@ -347,6 +347,160 @@
     </w:lvl>
   </w:abstractNum>
   <w:abstractNum w:abstractNumId="11" w15:restartNumberingAfterBreak="0">
+    <w:nsid w:val="0000A990"/>
+    <w:multiLevelType w:val="multilevel"/>
+    <w:tmpl w:val="5D7E34CC"/>
+    <w:lvl w:ilvl="0">
+      <w:numFmt w:val="bullet"/>
+      <w:lvlText w:val=" "/>
+      <w:lvlJc w:val="left"/>
+      <w:pPr>
+        <w:ind w:left="720" w:hanging="480"/>
+      </w:pPr>
+    </w:lvl>
+    <w:lvl w:ilvl="1">
+      <w:numFmt w:val="bullet"/>
+      <w:lvlText w:val=" "/>
+      <w:lvlJc w:val="left"/>
+      <w:pPr>
+        <w:ind w:left="1440" w:hanging="480"/>
+      </w:pPr>
+    </w:lvl>
+    <w:lvl w:ilvl="2">
+      <w:numFmt w:val="bullet"/>
+      <w:lvlText w:val=" "/>
+      <w:lvlJc w:val="left"/>
+      <w:pPr>
+        <w:ind w:left="2160" w:hanging="480"/>
+      </w:pPr>
+    </w:lvl>
+    <w:lvl w:ilvl="3">
+      <w:numFmt w:val="bullet"/>
+      <w:lvlText w:val=" "/>
+      <w:lvlJc w:val="left"/>
+      <w:pPr>
+        <w:ind w:left="2880" w:hanging="480"/>
+      </w:pPr>
+    </w:lvl>
+    <w:lvl w:ilvl="4">
+      <w:numFmt w:val="bullet"/>
+      <w:lvlText w:val=" "/>
+      <w:lvlJc w:val="left"/>
+      <w:pPr>
+        <w:ind w:left="3600" w:hanging="480"/>
+      </w:pPr>
+    </w:lvl>
+    <w:lvl w:ilvl="5">
+      <w:numFmt w:val="bullet"/>
+      <w:lvlText w:val=" "/>
+      <w:lvlJc w:val="left"/>
+      <w:pPr>
+        <w:ind w:left="4320" w:hanging="480"/>
+      </w:pPr>
+    </w:lvl>
+    <w:lvl w:ilvl="6">
+      <w:numFmt w:val="bullet"/>
+      <w:lvlText w:val=" "/>
+      <w:lvlJc w:val="left"/>
+      <w:pPr>
+        <w:ind w:left="5040" w:hanging="480"/>
+      </w:pPr>
+    </w:lvl>
+    <w:lvl w:ilvl="7">
+      <w:numFmt w:val="bullet"/>
+      <w:lvlText w:val=" "/>
+      <w:lvlJc w:val="left"/>
+      <w:pPr>
+        <w:ind w:left="5760" w:hanging="480"/>
+      </w:pPr>
+    </w:lvl>
+    <w:lvl w:ilvl="8">
+      <w:numFmt w:val="bullet"/>
+      <w:lvlText w:val=" "/>
+      <w:lvlJc w:val="left"/>
+      <w:pPr>
+        <w:ind w:left="6480" w:hanging="480"/>
+      </w:pPr>
+    </w:lvl>
+  </w:abstractNum>
+  <w:abstractNum w:abstractNumId="12" w15:restartNumberingAfterBreak="0">
+    <w:nsid w:val="0000A991"/>
+    <w:multiLevelType w:val="multilevel"/>
+    <w:tmpl w:val="BE1253DA"/>
+    <w:lvl w:ilvl="0">
+      <w:numFmt w:val="bullet"/>
+      <w:lvlText w:val="•"/>
+      <w:lvlJc w:val="left"/>
+      <w:pPr>
+        <w:ind w:left="720" w:hanging="480"/>
+      </w:pPr>
+    </w:lvl>
+    <w:lvl w:ilvl="1">
+      <w:numFmt w:val="bullet"/>
+      <w:lvlText w:val="–"/>
+      <w:lvlJc w:val="left"/>
+      <w:pPr>
+        <w:ind w:left="1440" w:hanging="480"/>
+      </w:pPr>
+    </w:lvl>
+    <w:lvl w:ilvl="2">
+      <w:numFmt w:val="bullet"/>
+      <w:lvlText w:val="•"/>
+      <w:lvlJc w:val="left"/>
+      <w:pPr>
+        <w:ind w:left="2160" w:hanging="480"/>
+      </w:pPr>
+    </w:lvl>
+    <w:lvl w:ilvl="3">
+      <w:numFmt w:val="bullet"/>
+      <w:lvlText w:val="–"/>
+      <w:lvlJc w:val="left"/>
+      <w:pPr>
+        <w:ind w:left="2880" w:hanging="480"/>
+      </w:pPr>
+    </w:lvl>
+    <w:lvl w:ilvl="4">
+      <w:numFmt w:val="bullet"/>
+      <w:lvlText w:val="•"/>
+      <w:lvlJc w:val="left"/>
+      <w:pPr>
+        <w:ind w:left="3600" w:hanging="480"/>
+      </w:pPr>
+    </w:lvl>
+    <w:lvl w:ilvl="5">
+      <w:numFmt w:val="bullet"/>
+      <w:lvlText w:val="–"/>
+      <w:lvlJc w:val="left"/>
+      <w:pPr>
+        <w:ind w:left="4320" w:hanging="480"/>
+      </w:pPr>
+    </w:lvl>
+    <w:lvl w:ilvl="6">
+      <w:numFmt w:val="bullet"/>
+      <w:lvlText w:val="•"/>
+      <w:lvlJc w:val="left"/>
+      <w:pPr>
+        <w:ind w:left="5040" w:hanging="480"/>
+      </w:pPr>
+    </w:lvl>
+    <w:lvl w:ilvl="7">
+      <w:numFmt w:val="bullet"/>
+      <w:lvlText w:val="–"/>
+      <w:lvlJc w:val="left"/>
+      <w:pPr>
+        <w:ind w:left="5760" w:hanging="480"/>
+      </w:pPr>
+    </w:lvl>
+    <w:lvl w:ilvl="8">
+      <w:numFmt w:val="bullet"/>
+      <w:lvlText w:val="•"/>
+      <w:lvlJc w:val="left"/>
+      <w:pPr>
+        <w:ind w:left="6480" w:hanging="480"/>
+      </w:pPr>
+    </w:lvl>
+  </w:abstractNum>
+  <w:abstractNum w:abstractNumId="13" w15:restartNumberingAfterBreak="0">
     <w:nsid w:val="2C1AE401"/>
     <w:multiLevelType w:val="multilevel"/>
     <w:tmpl w:val="7D0A73C6"/>
@@ -450,7 +604,7 @@
       </w:pPr>
     </w:lvl>
   </w:abstractNum>
-  <w:abstractNum w:abstractNumId="12" w15:restartNumberingAfterBreak="0">
+  <w:abstractNum w:abstractNumId="14" w15:restartNumberingAfterBreak="0">
     <w:nsid w:val="42556F0B"/>
     <w:multiLevelType w:val="hybridMultilevel"/>
     <w:tmpl w:val="4992BDD6"/>
@@ -538,7 +692,7 @@
     </w:lvl>
   </w:abstractNum>
   <w:num w:numId="1">
-    <w:abstractNumId w:val="11"/>
+    <w:abstractNumId w:val="13"/>
   </w:num>
   <w:num w:numId="2">
     <w:abstractNumId w:val="0"/>
@@ -547,7 +701,7 @@
     <w:abstractNumId w:val="0"/>
   </w:num>
   <w:num w:numId="4">
-    <w:abstractNumId w:val="12"/>
+    <w:abstractNumId w:val="14"/>
   </w:num>
   <w:num w:numId="5">
     <w:abstractNumId w:val="9"/>
@@ -580,13 +734,13 @@
     <w:abstractNumId w:val="5"/>
   </w:num>
   <w:num w:numId="15">
-    <w:abstractNumId w:val="11"/>
+    <w:abstractNumId w:val="13"/>
   </w:num>
   <w:num w:numId="16">
     <w:abstractNumId w:val="0"/>
   </w:num>
   <w:num w:numId="17">
-    <w:abstractNumId w:val="11"/>
+    <w:abstractNumId w:val="13"/>
   </w:num>
   <w:num w:numId="18">
     <w:abstractNumId w:val="0"/>
@@ -595,7 +749,7 @@
     <w:abstractNumId w:val="0"/>
   </w:num>
   <w:num w:numId="20">
-    <w:abstractNumId w:val="11"/>
+    <w:abstractNumId w:val="13"/>
   </w:num>
   <w:num w:numId="21">
     <w:abstractNumId w:val="0"/>
@@ -604,7 +758,7 @@
     <w:abstractNumId w:val="0"/>
   </w:num>
   <w:num w:numId="23">
-    <w:abstractNumId w:val="11"/>
+    <w:abstractNumId w:val="13"/>
   </w:num>
   <w:num w:numId="24">
     <w:abstractNumId w:val="0"/>
@@ -613,7 +767,7 @@
     <w:abstractNumId w:val="0"/>
   </w:num>
   <w:num w:numId="26">
-    <w:abstractNumId w:val="11"/>
+    <w:abstractNumId w:val="13"/>
   </w:num>
   <w:num w:numId="27">
     <w:abstractNumId w:val="0"/>
@@ -634,7 +788,7 @@
     <w:abstractNumId w:val="0"/>
   </w:num>
   <w:num w:numId="33">
-    <w:abstractNumId w:val="11"/>
+    <w:abstractNumId w:val="13"/>
   </w:num>
   <w:num w:numId="34">
     <w:abstractNumId w:val="0"/>
@@ -644,6 +798,33 @@
   </w:num>
   <w:num w:numId="36">
     <w:abstractNumId w:val="0"/>
+  </w:num>
+  <w:num w:numId="37">
+    <w:abstractNumId w:val="11"/>
+  </w:num>
+  <w:num w:numId="38">
+    <w:abstractNumId w:val="12"/>
+  </w:num>
+  <w:num w:numId="39">
+    <w:abstractNumId w:val="12"/>
+  </w:num>
+  <w:num w:numId="40">
+    <w:abstractNumId w:val="12"/>
+  </w:num>
+  <w:num w:numId="41">
+    <w:abstractNumId w:val="12"/>
+  </w:num>
+  <w:num w:numId="42">
+    <w:abstractNumId w:val="12"/>
+  </w:num>
+  <w:num w:numId="43">
+    <w:abstractNumId w:val="12"/>
+  </w:num>
+  <w:num w:numId="44">
+    <w:abstractNumId w:val="12"/>
+  </w:num>
+  <w:num w:numId="45">
+    <w:abstractNumId w:val="12"/>
   </w:num>
 </w:numbering>
 </file>
@@ -1269,10 +1450,10 @@
     <w:name w:val="Compact"/>
     <w:basedOn w:val="Textoindependiente"/>
     <w:qFormat/>
-    <w:rsid w:val="00D256AD"/>
+    <w:rsid w:val="00A16230"/>
     <w:pPr>
       <w:spacing w:before="36" w:after="36"/>
-      <w:ind w:left="284" w:hanging="284"/>
+      <w:jc w:val="left"/>
     </w:pPr>
   </w:style>
   <w:style w:type="paragraph" w:styleId="Puesto">

</xml_diff>

<commit_message>
Updates style of paragraphs in varaible metadata table
</commit_message>
<xml_diff>
--- a/inst/www/Description_outcome_vars_template.docx
+++ b/inst/www/Description_outcome_vars_template.docx
@@ -3,10 +3,8 @@
 <w:document xmlns:wpc="http://schemas.microsoft.com/office/word/2010/wordprocessingCanvas" xmlns:mc="http://schemas.openxmlformats.org/markup-compatibility/2006" xmlns:o="urn:schemas-microsoft-com:office:office" xmlns:r="http://schemas.openxmlformats.org/officeDocument/2006/relationships" xmlns:m="http://schemas.openxmlformats.org/officeDocument/2006/math" xmlns:v="urn:schemas-microsoft-com:vml" xmlns:wp14="http://schemas.microsoft.com/office/word/2010/wordprocessingDrawing" xmlns:wp="http://schemas.openxmlformats.org/drawingml/2006/wordprocessingDrawing" xmlns:w10="urn:schemas-microsoft-com:office:word" xmlns:w="http://schemas.openxmlformats.org/wordprocessingml/2006/main" xmlns:w14="http://schemas.microsoft.com/office/word/2010/wordml" xmlns:w15="http://schemas.microsoft.com/office/word/2012/wordml" xmlns:wpg="http://schemas.microsoft.com/office/word/2010/wordprocessingGroup" xmlns:wpi="http://schemas.microsoft.com/office/word/2010/wordprocessingInk" xmlns:wne="http://schemas.microsoft.com/office/word/2006/wordml" xmlns:wps="http://schemas.microsoft.com/office/word/2010/wordprocessingShape" mc:Ignorable="w14 w15 wp14">
   <w:body>
     <w:p>
-      <w:bookmarkStart w:id="0" w:name="session-info"/>
-      <w:bookmarkStart w:id="1" w:name="_GoBack"/>
+      <w:bookmarkStart w:id="0" w:name="_GoBack"/>
       <w:bookmarkEnd w:id="0"/>
-      <w:bookmarkEnd w:id="1"/>
     </w:p>
     <w:sectPr>
       <w:pgSz w:w="12240" w:h="15840"/>
@@ -58,399 +56,6 @@
 <file path=word/numbering.xml><?xml version="1.0" encoding="utf-8"?>
 <w:numbering xmlns:wpc="http://schemas.microsoft.com/office/word/2010/wordprocessingCanvas" xmlns:mc="http://schemas.openxmlformats.org/markup-compatibility/2006" xmlns:o="urn:schemas-microsoft-com:office:office" xmlns:r="http://schemas.openxmlformats.org/officeDocument/2006/relationships" xmlns:m="http://schemas.openxmlformats.org/officeDocument/2006/math" xmlns:v="urn:schemas-microsoft-com:vml" xmlns:wp14="http://schemas.microsoft.com/office/word/2010/wordprocessingDrawing" xmlns:wp="http://schemas.openxmlformats.org/drawingml/2006/wordprocessingDrawing" xmlns:w10="urn:schemas-microsoft-com:office:word" xmlns:w="http://schemas.openxmlformats.org/wordprocessingml/2006/main" xmlns:w14="http://schemas.microsoft.com/office/word/2010/wordml" xmlns:w15="http://schemas.microsoft.com/office/word/2012/wordml" xmlns:wpg="http://schemas.microsoft.com/office/word/2010/wordprocessingGroup" xmlns:wpi="http://schemas.microsoft.com/office/word/2010/wordprocessingInk" xmlns:wne="http://schemas.microsoft.com/office/word/2006/wordml" xmlns:wps="http://schemas.microsoft.com/office/word/2010/wordprocessingShape" mc:Ignorable="w14 w15 wp14">
   <w:abstractNum w:abstractNumId="0" w15:restartNumberingAfterBreak="0">
-    <w:nsid w:val="EA454B4C"/>
-    <w:multiLevelType w:val="multilevel"/>
-    <w:tmpl w:val="D0D4DDB4"/>
-    <w:lvl w:ilvl="0">
-      <w:numFmt w:val="bullet"/>
-      <w:lvlText w:val="•"/>
-      <w:lvlJc w:val="left"/>
-      <w:pPr>
-        <w:tabs>
-          <w:tab w:val="num" w:pos="0"/>
-        </w:tabs>
-        <w:ind w:left="480" w:hanging="480"/>
-      </w:pPr>
-    </w:lvl>
-    <w:lvl w:ilvl="1">
-      <w:numFmt w:val="bullet"/>
-      <w:lvlText w:val="–"/>
-      <w:lvlJc w:val="left"/>
-      <w:pPr>
-        <w:tabs>
-          <w:tab w:val="num" w:pos="720"/>
-        </w:tabs>
-        <w:ind w:left="1200" w:hanging="480"/>
-      </w:pPr>
-    </w:lvl>
-    <w:lvl w:ilvl="2">
-      <w:numFmt w:val="bullet"/>
-      <w:lvlText w:val="•"/>
-      <w:lvlJc w:val="left"/>
-      <w:pPr>
-        <w:tabs>
-          <w:tab w:val="num" w:pos="1440"/>
-        </w:tabs>
-        <w:ind w:left="1920" w:hanging="480"/>
-      </w:pPr>
-    </w:lvl>
-    <w:lvl w:ilvl="3">
-      <w:numFmt w:val="bullet"/>
-      <w:lvlText w:val="–"/>
-      <w:lvlJc w:val="left"/>
-      <w:pPr>
-        <w:tabs>
-          <w:tab w:val="num" w:pos="2160"/>
-        </w:tabs>
-        <w:ind w:left="2640" w:hanging="480"/>
-      </w:pPr>
-    </w:lvl>
-    <w:lvl w:ilvl="4">
-      <w:numFmt w:val="bullet"/>
-      <w:lvlText w:val="•"/>
-      <w:lvlJc w:val="left"/>
-      <w:pPr>
-        <w:tabs>
-          <w:tab w:val="num" w:pos="2880"/>
-        </w:tabs>
-        <w:ind w:left="3360" w:hanging="480"/>
-      </w:pPr>
-    </w:lvl>
-    <w:lvl w:ilvl="5">
-      <w:numFmt w:val="bullet"/>
-      <w:lvlText w:val="–"/>
-      <w:lvlJc w:val="left"/>
-      <w:pPr>
-        <w:tabs>
-          <w:tab w:val="num" w:pos="3600"/>
-        </w:tabs>
-        <w:ind w:left="4080" w:hanging="480"/>
-      </w:pPr>
-    </w:lvl>
-    <w:lvl w:ilvl="6">
-      <w:numFmt w:val="bullet"/>
-      <w:lvlText w:val="•"/>
-      <w:lvlJc w:val="left"/>
-      <w:pPr>
-        <w:tabs>
-          <w:tab w:val="num" w:pos="4320"/>
-        </w:tabs>
-        <w:ind w:left="4800" w:hanging="480"/>
-      </w:pPr>
-    </w:lvl>
-    <w:lvl w:ilvl="7">
-      <w:numFmt w:val="bullet"/>
-      <w:lvlText w:val="–"/>
-      <w:lvlJc w:val="left"/>
-      <w:pPr>
-        <w:tabs>
-          <w:tab w:val="num" w:pos="5040"/>
-        </w:tabs>
-        <w:ind w:left="5520" w:hanging="480"/>
-      </w:pPr>
-    </w:lvl>
-    <w:lvl w:ilvl="8">
-      <w:numFmt w:val="bullet"/>
-      <w:lvlText w:val="•"/>
-      <w:lvlJc w:val="left"/>
-      <w:pPr>
-        <w:tabs>
-          <w:tab w:val="num" w:pos="5760"/>
-        </w:tabs>
-        <w:ind w:left="6240" w:hanging="480"/>
-      </w:pPr>
-    </w:lvl>
-  </w:abstractNum>
-  <w:abstractNum w:abstractNumId="1" w15:restartNumberingAfterBreak="0">
-    <w:nsid w:val="FFFFFF7C"/>
-    <w:multiLevelType w:val="singleLevel"/>
-    <w:tmpl w:val="A9606DDC"/>
-    <w:lvl w:ilvl="0">
-      <w:start w:val="1"/>
-      <w:numFmt w:val="decimal"/>
-      <w:lvlText w:val="%1."/>
-      <w:lvlJc w:val="left"/>
-      <w:pPr>
-        <w:tabs>
-          <w:tab w:val="num" w:pos="1492"/>
-        </w:tabs>
-        <w:ind w:left="1492" w:hanging="360"/>
-      </w:pPr>
-    </w:lvl>
-  </w:abstractNum>
-  <w:abstractNum w:abstractNumId="2" w15:restartNumberingAfterBreak="0">
-    <w:nsid w:val="FFFFFF7D"/>
-    <w:multiLevelType w:val="singleLevel"/>
-    <w:tmpl w:val="C5C48604"/>
-    <w:lvl w:ilvl="0">
-      <w:start w:val="1"/>
-      <w:numFmt w:val="decimal"/>
-      <w:lvlText w:val="%1."/>
-      <w:lvlJc w:val="left"/>
-      <w:pPr>
-        <w:tabs>
-          <w:tab w:val="num" w:pos="1209"/>
-        </w:tabs>
-        <w:ind w:left="1209" w:hanging="360"/>
-      </w:pPr>
-    </w:lvl>
-  </w:abstractNum>
-  <w:abstractNum w:abstractNumId="3" w15:restartNumberingAfterBreak="0">
-    <w:nsid w:val="FFFFFF7E"/>
-    <w:multiLevelType w:val="singleLevel"/>
-    <w:tmpl w:val="5754C92E"/>
-    <w:lvl w:ilvl="0">
-      <w:start w:val="1"/>
-      <w:numFmt w:val="decimal"/>
-      <w:lvlText w:val="%1."/>
-      <w:lvlJc w:val="left"/>
-      <w:pPr>
-        <w:tabs>
-          <w:tab w:val="num" w:pos="926"/>
-        </w:tabs>
-        <w:ind w:left="926" w:hanging="360"/>
-      </w:pPr>
-    </w:lvl>
-  </w:abstractNum>
-  <w:abstractNum w:abstractNumId="4" w15:restartNumberingAfterBreak="0">
-    <w:nsid w:val="FFFFFF7F"/>
-    <w:multiLevelType w:val="singleLevel"/>
-    <w:tmpl w:val="DB98DD60"/>
-    <w:lvl w:ilvl="0">
-      <w:start w:val="1"/>
-      <w:numFmt w:val="decimal"/>
-      <w:lvlText w:val="%1."/>
-      <w:lvlJc w:val="left"/>
-      <w:pPr>
-        <w:tabs>
-          <w:tab w:val="num" w:pos="643"/>
-        </w:tabs>
-        <w:ind w:left="643" w:hanging="360"/>
-      </w:pPr>
-    </w:lvl>
-  </w:abstractNum>
-  <w:abstractNum w:abstractNumId="5" w15:restartNumberingAfterBreak="0">
-    <w:nsid w:val="FFFFFF80"/>
-    <w:multiLevelType w:val="singleLevel"/>
-    <w:tmpl w:val="B658E71A"/>
-    <w:lvl w:ilvl="0">
-      <w:start w:val="1"/>
-      <w:numFmt w:val="bullet"/>
-      <w:lvlText w:val=""/>
-      <w:lvlJc w:val="left"/>
-      <w:pPr>
-        <w:tabs>
-          <w:tab w:val="num" w:pos="1492"/>
-        </w:tabs>
-        <w:ind w:left="1492" w:hanging="360"/>
-      </w:pPr>
-      <w:rPr>
-        <w:rFonts w:ascii="Symbol" w:hAnsi="Symbol" w:hint="default"/>
-      </w:rPr>
-    </w:lvl>
-  </w:abstractNum>
-  <w:abstractNum w:abstractNumId="6" w15:restartNumberingAfterBreak="0">
-    <w:nsid w:val="FFFFFF81"/>
-    <w:multiLevelType w:val="singleLevel"/>
-    <w:tmpl w:val="6A582D5E"/>
-    <w:lvl w:ilvl="0">
-      <w:start w:val="1"/>
-      <w:numFmt w:val="bullet"/>
-      <w:lvlText w:val=""/>
-      <w:lvlJc w:val="left"/>
-      <w:pPr>
-        <w:tabs>
-          <w:tab w:val="num" w:pos="1209"/>
-        </w:tabs>
-        <w:ind w:left="1209" w:hanging="360"/>
-      </w:pPr>
-      <w:rPr>
-        <w:rFonts w:ascii="Symbol" w:hAnsi="Symbol" w:hint="default"/>
-      </w:rPr>
-    </w:lvl>
-  </w:abstractNum>
-  <w:abstractNum w:abstractNumId="7" w15:restartNumberingAfterBreak="0">
-    <w:nsid w:val="FFFFFF82"/>
-    <w:multiLevelType w:val="singleLevel"/>
-    <w:tmpl w:val="E3D87EF8"/>
-    <w:lvl w:ilvl="0">
-      <w:start w:val="1"/>
-      <w:numFmt w:val="bullet"/>
-      <w:lvlText w:val=""/>
-      <w:lvlJc w:val="left"/>
-      <w:pPr>
-        <w:tabs>
-          <w:tab w:val="num" w:pos="926"/>
-        </w:tabs>
-        <w:ind w:left="926" w:hanging="360"/>
-      </w:pPr>
-      <w:rPr>
-        <w:rFonts w:ascii="Symbol" w:hAnsi="Symbol" w:hint="default"/>
-      </w:rPr>
-    </w:lvl>
-  </w:abstractNum>
-  <w:abstractNum w:abstractNumId="8" w15:restartNumberingAfterBreak="0">
-    <w:nsid w:val="FFFFFF83"/>
-    <w:multiLevelType w:val="singleLevel"/>
-    <w:tmpl w:val="706446C6"/>
-    <w:lvl w:ilvl="0">
-      <w:start w:val="1"/>
-      <w:numFmt w:val="bullet"/>
-      <w:lvlText w:val=""/>
-      <w:lvlJc w:val="left"/>
-      <w:pPr>
-        <w:tabs>
-          <w:tab w:val="num" w:pos="643"/>
-        </w:tabs>
-        <w:ind w:left="643" w:hanging="360"/>
-      </w:pPr>
-      <w:rPr>
-        <w:rFonts w:ascii="Symbol" w:hAnsi="Symbol" w:hint="default"/>
-      </w:rPr>
-    </w:lvl>
-  </w:abstractNum>
-  <w:abstractNum w:abstractNumId="9" w15:restartNumberingAfterBreak="0">
-    <w:nsid w:val="FFFFFF88"/>
-    <w:multiLevelType w:val="singleLevel"/>
-    <w:tmpl w:val="782A785E"/>
-    <w:lvl w:ilvl="0">
-      <w:start w:val="1"/>
-      <w:numFmt w:val="decimal"/>
-      <w:lvlText w:val="%1."/>
-      <w:lvlJc w:val="left"/>
-      <w:pPr>
-        <w:tabs>
-          <w:tab w:val="num" w:pos="360"/>
-        </w:tabs>
-        <w:ind w:left="360" w:hanging="360"/>
-      </w:pPr>
-    </w:lvl>
-  </w:abstractNum>
-  <w:abstractNum w:abstractNumId="10" w15:restartNumberingAfterBreak="0">
-    <w:nsid w:val="FFFFFF89"/>
-    <w:multiLevelType w:val="singleLevel"/>
-    <w:tmpl w:val="8B7CABE2"/>
-    <w:lvl w:ilvl="0">
-      <w:start w:val="1"/>
-      <w:numFmt w:val="bullet"/>
-      <w:lvlText w:val=""/>
-      <w:lvlJc w:val="left"/>
-      <w:pPr>
-        <w:tabs>
-          <w:tab w:val="num" w:pos="360"/>
-        </w:tabs>
-        <w:ind w:left="360" w:hanging="360"/>
-      </w:pPr>
-      <w:rPr>
-        <w:rFonts w:ascii="Symbol" w:hAnsi="Symbol" w:hint="default"/>
-      </w:rPr>
-    </w:lvl>
-  </w:abstractNum>
-  <w:abstractNum w:abstractNumId="11" w15:restartNumberingAfterBreak="0">
-    <w:nsid w:val="2C1AE401"/>
-    <w:multiLevelType w:val="multilevel"/>
-    <w:tmpl w:val="7D0A73C6"/>
-    <w:lvl w:ilvl="0">
-      <w:numFmt w:val="bullet"/>
-      <w:lvlText w:val=" "/>
-      <w:lvlJc w:val="left"/>
-      <w:pPr>
-        <w:tabs>
-          <w:tab w:val="num" w:pos="0"/>
-        </w:tabs>
-        <w:ind w:left="480" w:hanging="480"/>
-      </w:pPr>
-    </w:lvl>
-    <w:lvl w:ilvl="1">
-      <w:numFmt w:val="bullet"/>
-      <w:lvlText w:val=" "/>
-      <w:lvlJc w:val="left"/>
-      <w:pPr>
-        <w:tabs>
-          <w:tab w:val="num" w:pos="720"/>
-        </w:tabs>
-        <w:ind w:left="1200" w:hanging="480"/>
-      </w:pPr>
-    </w:lvl>
-    <w:lvl w:ilvl="2">
-      <w:numFmt w:val="bullet"/>
-      <w:lvlText w:val=" "/>
-      <w:lvlJc w:val="left"/>
-      <w:pPr>
-        <w:tabs>
-          <w:tab w:val="num" w:pos="1440"/>
-        </w:tabs>
-        <w:ind w:left="1920" w:hanging="480"/>
-      </w:pPr>
-    </w:lvl>
-    <w:lvl w:ilvl="3">
-      <w:numFmt w:val="bullet"/>
-      <w:lvlText w:val=" "/>
-      <w:lvlJc w:val="left"/>
-      <w:pPr>
-        <w:tabs>
-          <w:tab w:val="num" w:pos="2160"/>
-        </w:tabs>
-        <w:ind w:left="2640" w:hanging="480"/>
-      </w:pPr>
-    </w:lvl>
-    <w:lvl w:ilvl="4">
-      <w:numFmt w:val="bullet"/>
-      <w:lvlText w:val=" "/>
-      <w:lvlJc w:val="left"/>
-      <w:pPr>
-        <w:tabs>
-          <w:tab w:val="num" w:pos="2880"/>
-        </w:tabs>
-        <w:ind w:left="3360" w:hanging="480"/>
-      </w:pPr>
-    </w:lvl>
-    <w:lvl w:ilvl="5">
-      <w:numFmt w:val="bullet"/>
-      <w:lvlText w:val=" "/>
-      <w:lvlJc w:val="left"/>
-      <w:pPr>
-        <w:tabs>
-          <w:tab w:val="num" w:pos="3600"/>
-        </w:tabs>
-        <w:ind w:left="4080" w:hanging="480"/>
-      </w:pPr>
-    </w:lvl>
-    <w:lvl w:ilvl="6">
-      <w:numFmt w:val="bullet"/>
-      <w:lvlText w:val=" "/>
-      <w:lvlJc w:val="left"/>
-      <w:pPr>
-        <w:tabs>
-          <w:tab w:val="num" w:pos="4320"/>
-        </w:tabs>
-        <w:ind w:left="4800" w:hanging="480"/>
-      </w:pPr>
-    </w:lvl>
-    <w:lvl w:ilvl="7">
-      <w:numFmt w:val="bullet"/>
-      <w:lvlText w:val=" "/>
-      <w:lvlJc w:val="left"/>
-      <w:pPr>
-        <w:tabs>
-          <w:tab w:val="num" w:pos="5040"/>
-        </w:tabs>
-        <w:ind w:left="5520" w:hanging="480"/>
-      </w:pPr>
-    </w:lvl>
-    <w:lvl w:ilvl="8">
-      <w:numFmt w:val="bullet"/>
-      <w:lvlText w:val=" "/>
-      <w:lvlJc w:val="left"/>
-      <w:pPr>
-        <w:tabs>
-          <w:tab w:val="num" w:pos="5760"/>
-        </w:tabs>
-        <w:ind w:left="6240" w:hanging="480"/>
-      </w:pPr>
-    </w:lvl>
-  </w:abstractNum>
-  <w:abstractNum w:abstractNumId="12" w15:restartNumberingAfterBreak="0">
     <w:nsid w:val="42556F0B"/>
     <w:multiLevelType w:val="hybridMultilevel"/>
     <w:tmpl w:val="4992BDD6"/>
@@ -538,113 +143,9 @@
     </w:lvl>
   </w:abstractNum>
   <w:num w:numId="1">
-    <w:abstractNumId w:val="11"/>
-  </w:num>
-  <w:num w:numId="2">
     <w:abstractNumId w:val="0"/>
   </w:num>
-  <w:num w:numId="3">
-    <w:abstractNumId w:val="0"/>
-  </w:num>
-  <w:num w:numId="4">
-    <w:abstractNumId w:val="12"/>
-  </w:num>
-  <w:num w:numId="5">
-    <w:abstractNumId w:val="9"/>
-  </w:num>
-  <w:num w:numId="6">
-    <w:abstractNumId w:val="4"/>
-  </w:num>
-  <w:num w:numId="7">
-    <w:abstractNumId w:val="3"/>
-  </w:num>
-  <w:num w:numId="8">
-    <w:abstractNumId w:val="2"/>
-  </w:num>
-  <w:num w:numId="9">
-    <w:abstractNumId w:val="1"/>
-  </w:num>
-  <w:num w:numId="10">
-    <w:abstractNumId w:val="10"/>
-  </w:num>
-  <w:num w:numId="11">
-    <w:abstractNumId w:val="8"/>
-  </w:num>
-  <w:num w:numId="12">
-    <w:abstractNumId w:val="7"/>
-  </w:num>
-  <w:num w:numId="13">
-    <w:abstractNumId w:val="6"/>
-  </w:num>
-  <w:num w:numId="14">
-    <w:abstractNumId w:val="5"/>
-  </w:num>
-  <w:num w:numId="15">
-    <w:abstractNumId w:val="11"/>
-  </w:num>
-  <w:num w:numId="16">
-    <w:abstractNumId w:val="0"/>
-  </w:num>
-  <w:num w:numId="17">
-    <w:abstractNumId w:val="11"/>
-  </w:num>
-  <w:num w:numId="18">
-    <w:abstractNumId w:val="0"/>
-  </w:num>
-  <w:num w:numId="19">
-    <w:abstractNumId w:val="0"/>
-  </w:num>
-  <w:num w:numId="20">
-    <w:abstractNumId w:val="11"/>
-  </w:num>
-  <w:num w:numId="21">
-    <w:abstractNumId w:val="0"/>
-  </w:num>
-  <w:num w:numId="22">
-    <w:abstractNumId w:val="0"/>
-  </w:num>
-  <w:num w:numId="23">
-    <w:abstractNumId w:val="11"/>
-  </w:num>
-  <w:num w:numId="24">
-    <w:abstractNumId w:val="0"/>
-  </w:num>
-  <w:num w:numId="25">
-    <w:abstractNumId w:val="0"/>
-  </w:num>
-  <w:num w:numId="26">
-    <w:abstractNumId w:val="11"/>
-  </w:num>
-  <w:num w:numId="27">
-    <w:abstractNumId w:val="0"/>
-  </w:num>
-  <w:num w:numId="28">
-    <w:abstractNumId w:val="0"/>
-  </w:num>
-  <w:num w:numId="29">
-    <w:abstractNumId w:val="0"/>
-  </w:num>
-  <w:num w:numId="30">
-    <w:abstractNumId w:val="0"/>
-  </w:num>
-  <w:num w:numId="31">
-    <w:abstractNumId w:val="0"/>
-  </w:num>
-  <w:num w:numId="32">
-    <w:abstractNumId w:val="0"/>
-  </w:num>
-  <w:num w:numId="33">
-    <w:abstractNumId w:val="11"/>
-  </w:num>
-  <w:num w:numId="34">
-    <w:abstractNumId w:val="0"/>
-  </w:num>
-  <w:num w:numId="35">
-    <w:abstractNumId w:val="0"/>
-  </w:num>
-  <w:num w:numId="36">
-    <w:abstractNumId w:val="0"/>
-  </w:num>
+  <w:numIdMacAtCleanup w:val="1"/>
 </w:numbering>
 </file>
 
@@ -1001,10 +502,9 @@
   <w:style w:type="paragraph" w:default="1" w:styleId="Normal">
     <w:name w:val="Normal"/>
     <w:qFormat/>
-    <w:rsid w:val="00C10B0F"/>
+    <w:rsid w:val="00034D97"/>
     <w:pPr>
       <w:spacing w:after="0"/>
-      <w:ind w:left="482" w:hanging="482"/>
     </w:pPr>
     <w:rPr>
       <w:rFonts w:ascii="Arial" w:eastAsia="Calibri" w:hAnsi="Arial" w:cs="Arial"/>
@@ -1022,7 +522,7 @@
     <w:rsid w:val="00726573"/>
     <w:pPr>
       <w:numPr>
-        <w:numId w:val="4"/>
+        <w:numId w:val="1"/>
       </w:numPr>
       <w:spacing w:before="360"/>
       <w:ind w:left="714" w:hanging="357"/>
@@ -1043,7 +543,6 @@
       <w:keepNext/>
       <w:keepLines/>
       <w:spacing w:before="200" w:line="360" w:lineRule="auto"/>
-      <w:ind w:left="0" w:firstLine="0"/>
       <w:jc w:val="both"/>
       <w:outlineLvl w:val="1"/>
     </w:pPr>
@@ -1067,7 +566,6 @@
       <w:keepNext/>
       <w:keepLines/>
       <w:spacing w:before="200" w:line="360" w:lineRule="auto"/>
-      <w:ind w:left="0" w:firstLine="0"/>
       <w:jc w:val="both"/>
       <w:outlineLvl w:val="2"/>
     </w:pPr>
@@ -1091,7 +589,6 @@
       <w:keepNext/>
       <w:keepLines/>
       <w:spacing w:before="200" w:line="360" w:lineRule="auto"/>
-      <w:ind w:left="0" w:firstLine="0"/>
       <w:jc w:val="both"/>
       <w:outlineLvl w:val="3"/>
     </w:pPr>
@@ -1115,7 +612,6 @@
       <w:keepNext/>
       <w:keepLines/>
       <w:spacing w:before="200" w:line="360" w:lineRule="auto"/>
-      <w:ind w:left="0" w:firstLine="0"/>
       <w:jc w:val="both"/>
       <w:outlineLvl w:val="4"/>
     </w:pPr>
@@ -1138,7 +634,6 @@
       <w:keepNext/>
       <w:keepLines/>
       <w:spacing w:before="200" w:line="360" w:lineRule="auto"/>
-      <w:ind w:left="0" w:firstLine="0"/>
       <w:jc w:val="both"/>
       <w:outlineLvl w:val="5"/>
     </w:pPr>
@@ -1160,7 +655,6 @@
       <w:keepNext/>
       <w:keepLines/>
       <w:spacing w:before="200" w:line="360" w:lineRule="auto"/>
-      <w:ind w:left="0" w:firstLine="0"/>
       <w:jc w:val="both"/>
       <w:outlineLvl w:val="6"/>
     </w:pPr>
@@ -1182,7 +676,6 @@
       <w:keepNext/>
       <w:keepLines/>
       <w:spacing w:before="200" w:line="360" w:lineRule="auto"/>
-      <w:ind w:left="0" w:firstLine="0"/>
       <w:jc w:val="both"/>
       <w:outlineLvl w:val="7"/>
     </w:pPr>
@@ -1204,7 +697,6 @@
       <w:keepNext/>
       <w:keepLines/>
       <w:spacing w:before="200" w:line="360" w:lineRule="auto"/>
-      <w:ind w:left="0" w:firstLine="0"/>
       <w:jc w:val="both"/>
       <w:outlineLvl w:val="8"/>
     </w:pPr>
@@ -1249,7 +741,6 @@
     <w:qFormat/>
     <w:pPr>
       <w:spacing w:before="180" w:after="180" w:line="360" w:lineRule="auto"/>
-      <w:ind w:left="0" w:firstLine="0"/>
       <w:jc w:val="both"/>
     </w:pPr>
   </w:style>
@@ -1261,7 +752,6 @@
     <w:rsid w:val="00B1183E"/>
     <w:pPr>
       <w:spacing w:line="360" w:lineRule="auto"/>
-      <w:ind w:left="0" w:firstLine="0"/>
       <w:jc w:val="both"/>
     </w:pPr>
   </w:style>
@@ -1269,10 +759,10 @@
     <w:name w:val="Compact"/>
     <w:basedOn w:val="Textoindependiente"/>
     <w:qFormat/>
-    <w:rsid w:val="00D256AD"/>
-    <w:pPr>
-      <w:spacing w:before="36" w:after="36"/>
-      <w:ind w:left="284" w:hanging="284"/>
+    <w:rsid w:val="00034D97"/>
+    <w:pPr>
+      <w:spacing w:before="0" w:after="0"/>
+      <w:jc w:val="left"/>
     </w:pPr>
   </w:style>
   <w:style w:type="paragraph" w:styleId="Puesto">
@@ -1283,7 +773,6 @@
     <w:rsid w:val="00B67021"/>
     <w:pPr>
       <w:spacing w:line="360" w:lineRule="auto"/>
-      <w:ind w:left="0" w:firstLine="0"/>
       <w:jc w:val="center"/>
     </w:pPr>
     <w:rPr>
@@ -1334,7 +823,6 @@
       <w:keepNext/>
       <w:keepLines/>
       <w:spacing w:before="300" w:after="300" w:line="360" w:lineRule="auto"/>
-      <w:ind w:left="0" w:firstLine="0"/>
       <w:jc w:val="both"/>
     </w:pPr>
     <w:rPr>
@@ -1373,7 +861,6 @@
     <w:qFormat/>
     <w:pPr>
       <w:spacing w:line="360" w:lineRule="auto"/>
-      <w:ind w:left="0" w:firstLine="0"/>
       <w:jc w:val="both"/>
     </w:pPr>
   </w:style>
@@ -1426,7 +913,6 @@
     <w:pPr>
       <w:keepNext/>
       <w:keepLines/>
-      <w:ind w:left="0" w:firstLine="0"/>
     </w:pPr>
     <w:rPr>
       <w:b/>
@@ -1435,9 +921,6 @@
   <w:style w:type="paragraph" w:customStyle="1" w:styleId="Definition">
     <w:name w:val="Definition"/>
     <w:basedOn w:val="Normal"/>
-    <w:pPr>
-      <w:ind w:left="0" w:firstLine="0"/>
-    </w:pPr>
   </w:style>
   <w:style w:type="paragraph" w:styleId="Descripcin">
     <w:name w:val="caption"/>
@@ -1445,7 +928,6 @@
     <w:link w:val="DescripcinCar"/>
     <w:pPr>
       <w:spacing w:after="120"/>
-      <w:ind w:left="0" w:firstLine="0"/>
     </w:pPr>
     <w:rPr>
       <w:i/>
@@ -1465,9 +947,6 @@
   <w:style w:type="paragraph" w:customStyle="1" w:styleId="Figure">
     <w:name w:val="Figure"/>
     <w:basedOn w:val="Normal"/>
-    <w:pPr>
-      <w:ind w:left="0" w:firstLine="0"/>
-    </w:pPr>
   </w:style>
   <w:style w:type="paragraph" w:customStyle="1" w:styleId="CaptionedFigure">
     <w:name w:val="Captioned Figure"/>
@@ -1534,7 +1013,6 @@
     <w:pPr>
       <w:shd w:val="clear" w:color="auto" w:fill="F8F8F8"/>
       <w:wordWrap w:val="0"/>
-      <w:ind w:left="0" w:firstLine="0"/>
     </w:pPr>
     <w:rPr>
       <w:rFonts w:ascii="Consolas" w:hAnsi="Consolas"/>

</xml_diff>